<commit_message>
mv screenshot file folder
</commit_message>
<xml_diff>
--- a/M5PaperAlarm_Manual.docx
+++ b/M5PaperAlarm_Manual.docx
@@ -981,7 +981,7 @@
           <w:sz w:val="20"/>
           <w:szCs w:val="20"/>
         </w:rPr>
-        <w:t xml:space="preserve">    ss1.pgm ...           スクリーンショット（自動作成）</w:t>
+        <w:t xml:space="preserve">└── screenshots/         スクリーンショット保存先（自動作成）</w:t>
       </w:r>
     </w:p>
     <w:p>
@@ -5294,7 +5294,7 @@
                 <w:sz w:val="20"/>
                 <w:szCs w:val="20"/>
               </w:rPr>
-              <w:t xml:space="preserve">/ss1.pgm, /ss2.pgm, ... （連番）</w:t>
+              <w:t xml:space="preserve">/screenshots/ss1.pgm, /screenshots/ss2.pgm, ... （連番）</w:t>
             </w:r>
           </w:p>
         </w:tc>
@@ -5406,7 +5406,7 @@
                 <w:sz w:val="20"/>
                 <w:szCs w:val="20"/>
               </w:rPr>
-              <w:t xml:space="preserve">Screenshot saved: /ss3.pgm (540x960)</w:t>
+              <w:t xml:space="preserve">Screenshot saved: /screenshots/ss3.pgm (540x960)</w:t>
             </w:r>
           </w:p>
         </w:tc>

</xml_diff>